<commit_message>
Agregando Casos de Uso y Maquetados
</commit_message>
<xml_diff>
--- a/1- Requerimientos/Casos de Uso/CU_Enviar_Mensaje_Privado.docx
+++ b/1- Requerimientos/Casos de Uso/CU_Enviar_Mensaje_Privado.docx
@@ -513,7 +513,13 @@
               <w:t xml:space="preserve">Caso de Uso: </w:t>
             </w:r>
             <w:r>
-              <w:t>Visualizar Perfiles de Usuarios</w:t>
+              <w:t>Ver Perfil</w:t>
+            </w:r>
+            <w:r>
+              <w:t xml:space="preserve"> </w:t>
+            </w:r>
+            <w:r>
+              <w:t>Usuario</w:t>
             </w:r>
           </w:p>
         </w:tc>
@@ -663,7 +669,23 @@
               <w:spacing w:line="240" w:lineRule="auto"/>
             </w:pPr>
             <w:r>
-              <w:t>Hacer click en el botón “Mensajes privados” en la parte superior del Microblog.</w:t>
+              <w:t xml:space="preserve">Hacer </w:t>
+            </w:r>
+            <w:proofErr w:type="gramStart"/>
+            <w:r>
+              <w:t>click</w:t>
+            </w:r>
+            <w:proofErr w:type="gramEnd"/>
+            <w:r>
+              <w:t xml:space="preserve"> en el botón “Mensajes privados” en la parte superior del </w:t>
+            </w:r>
+            <w:proofErr w:type="spellStart"/>
+            <w:r>
+              <w:t>Microblog</w:t>
+            </w:r>
+            <w:proofErr w:type="spellEnd"/>
+            <w:r>
+              <w:t>.</w:t>
             </w:r>
           </w:p>
         </w:tc>

</xml_diff>